<commit_message>
Adding more comments about google app engine
</commit_message>
<xml_diff>
--- a/SAiP/Module2/H5CloudArchitectualEvaluation/part1/tm12InPaaS.docx
+++ b/SAiP/Module2/H5CloudArchitectualEvaluation/part1/tm12InPaaS.docx
@@ -179,6 +179,75 @@
       <w:r>
         <w:t xml:space="preserve"> i stedet for mongodb.</w:t>
       </w:r>
+    </w:p>
+    <w:p>
+      <w:pPr>
+        <w:spacing w:after="0"/>
+      </w:pPr>
+    </w:p>
+    <w:p>
+      <w:pPr>
+        <w:spacing w:after="0"/>
+      </w:pPr>
+      <w:r>
+        <w:t xml:space="preserve">Den bedste måde at finde ud af det på er dog at prøve det. Efter at have downloaded den nødvendige plug-in til Eclipse og oprettet det Hello World projekt forsøgte vi at lægge source og jar filer ind under projektet. Dette gik fint. </w:t>
+      </w:r>
+    </w:p>
+    <w:p>
+      <w:pPr>
+        <w:spacing w:after="0"/>
+      </w:pPr>
+    </w:p>
+    <w:p>
+      <w:pPr>
+        <w:spacing w:after="0"/>
+      </w:pPr>
+      <w:r>
+        <w:t xml:space="preserve">Google App Engine anvender også Jetty, men i vores første forsøg prøvede vi at bibeholde den Jetty.jar fil fra det oprindelige projekt. </w:t>
+      </w:r>
+      <w:r>
+        <w:t xml:space="preserve">Efter at konstatere at current directory er war i stedet for project root og flytte ressourcer derind virkede projektet igen når det eksekveres fra Eclipse. </w:t>
+      </w:r>
+    </w:p>
+    <w:p>
+      <w:pPr>
+        <w:spacing w:after="0"/>
+      </w:pPr>
+    </w:p>
+    <w:p>
+      <w:pPr>
+        <w:spacing w:after="0"/>
+      </w:pPr>
+      <w:r>
+        <w:t xml:space="preserve">Derefter forsøgte vi at deploye det til Google på </w:t>
+      </w:r>
+      <w:hyperlink r:id="rId6" w:history="1">
+        <w:r>
+          <w:rPr>
+            <w:rStyle w:val="Hyperlink"/>
+          </w:rPr>
+          <w:t>http://tm12test.appspot.com</w:t>
+        </w:r>
+      </w:hyperlink>
+      <w:r>
+        <w:t xml:space="preserve">. Naturlig nok så virkede det ikke, da den ikke eksekverer </w:t>
+      </w:r>
+      <w:r>
+        <w:t>JettyServerMain</w:t>
+      </w:r>
+      <w:r>
+        <w:t>, men derimod google default main. Vi rettede projektet til så …</w:t>
+      </w:r>
+    </w:p>
+    <w:p>
+      <w:pPr>
+        <w:spacing w:after="0"/>
+      </w:pPr>
+    </w:p>
+    <w:p>
+      <w:pPr>
+        <w:spacing w:after="0"/>
+      </w:pPr>
     </w:p>
     <w:sectPr>
       <w:pgSz w:w="11906" w:h="16838"/>
@@ -545,7 +614,6 @@
     <w:name w:val="Hyperlink"/>
     <w:basedOn w:val="Standardskrifttypeiafsnit"/>
     <w:uiPriority w:val="99"/>
-    <w:semiHidden/>
     <w:unhideWhenUsed/>
     <w:rsid w:val="00A22B40"/>
     <w:rPr>

</xml_diff>

<commit_message>
Adding more comments about tm12 in app engine
</commit_message>
<xml_diff>
--- a/SAiP/Module2/H5CloudArchitectualEvaluation/part1/tm12InPaaS.docx
+++ b/SAiP/Module2/H5CloudArchitectualEvaluation/part1/tm12InPaaS.docx
@@ -22,29 +22,135 @@
         <w:t>i</w:t>
       </w:r>
       <w:r>
-        <w:t xml:space="preserve"> et virtuelt miljø – Java VM’en</w:t>
-      </w:r>
-      <w:r>
-        <w:t>. Det er naturligvis muligt at der findes en Cloud udbyder der giver mulighed for er PaaS hvor man simpelthen får stillet en Java VM til rådighed. Der findes microcontrollere der er designet specifikt til at eksekvere Java byte code (eller et udsnit af den), så hvorfor ikke en sky. Hvis vi derimod kikker på</w:t>
+        <w:t xml:space="preserve"> et virtuelt miljø – Java </w:t>
+      </w:r>
+      <w:proofErr w:type="spellStart"/>
+      <w:r>
+        <w:t>VM’en</w:t>
+      </w:r>
+      <w:proofErr w:type="spellEnd"/>
+      <w:r>
+        <w:t xml:space="preserve">. Det er naturligvis muligt at der findes en </w:t>
+      </w:r>
+      <w:proofErr w:type="spellStart"/>
+      <w:r>
+        <w:t>Cloud</w:t>
+      </w:r>
+      <w:proofErr w:type="spellEnd"/>
+      <w:r>
+        <w:t xml:space="preserve"> udbyder der giver mulighed for er </w:t>
+      </w:r>
+      <w:proofErr w:type="spellStart"/>
+      <w:r>
+        <w:t>PaaS</w:t>
+      </w:r>
+      <w:proofErr w:type="spellEnd"/>
+      <w:r>
+        <w:t xml:space="preserve"> hvor man simpelthen får stillet en Java VM til rådighed. Der findes </w:t>
+      </w:r>
+      <w:proofErr w:type="spellStart"/>
+      <w:r>
+        <w:t>microcontrollere</w:t>
+      </w:r>
+      <w:proofErr w:type="spellEnd"/>
+      <w:r>
+        <w:t xml:space="preserve"> der er designet specifikt til at eksekvere Java byte </w:t>
+      </w:r>
+      <w:proofErr w:type="spellStart"/>
+      <w:r>
+        <w:t>code</w:t>
+      </w:r>
+      <w:proofErr w:type="spellEnd"/>
+      <w:r>
+        <w:t xml:space="preserve"> (eller et udsnit af den), så hvorfor ikke en sky. Hvis vi derimod kikker på</w:t>
       </w:r>
       <w:r>
         <w:t xml:space="preserve"> en anden leverandør kan der nemt være </w:t>
       </w:r>
       <w:r>
-        <w:t>tale om et helt andet API, og applikationen vil derfor skulle redesignes til dette API. Jo mere moduleret, med logiske lag og høj lav coupling og høj cohesion, arkitekturen til TM12 er designet jo nemmere vil det være.</w:t>
-      </w:r>
-    </w:p>
-    <w:p>
-      <w:pPr>
-        <w:spacing w:after="0"/>
-      </w:pPr>
-    </w:p>
-    <w:p>
-      <w:pPr>
-        <w:spacing w:after="0"/>
-      </w:pPr>
-      <w:r>
-        <w:t>Google App Engine anvender Java, Python eller Go. For Python skriver google følgende:</w:t>
+        <w:t xml:space="preserve">tale om et helt andet API, og applikationen vil derfor skulle </w:t>
+      </w:r>
+      <w:proofErr w:type="spellStart"/>
+      <w:r>
+        <w:t>redesignes</w:t>
+      </w:r>
+      <w:proofErr w:type="spellEnd"/>
+      <w:r>
+        <w:t xml:space="preserve"> til dette API. Jo mere moduleret, med logiske lag og høj lav </w:t>
+      </w:r>
+      <w:proofErr w:type="spellStart"/>
+      <w:r>
+        <w:t>coupling</w:t>
+      </w:r>
+      <w:proofErr w:type="spellEnd"/>
+      <w:r>
+        <w:t xml:space="preserve"> og høj </w:t>
+      </w:r>
+      <w:proofErr w:type="spellStart"/>
+      <w:r>
+        <w:t>cohesion</w:t>
+      </w:r>
+      <w:proofErr w:type="spellEnd"/>
+      <w:r>
+        <w:t>, arkitekturen til TM12 er designet jo nemmere vil det være.</w:t>
+      </w:r>
+    </w:p>
+    <w:p>
+      <w:pPr>
+        <w:spacing w:after="0"/>
+      </w:pPr>
+    </w:p>
+    <w:p>
+      <w:pPr>
+        <w:spacing w:after="0"/>
+      </w:pPr>
+      <w:proofErr w:type="spellStart"/>
+      <w:r>
+        <w:t>Google</w:t>
+      </w:r>
+      <w:proofErr w:type="spellEnd"/>
+      <w:r>
+        <w:t xml:space="preserve"> </w:t>
+      </w:r>
+      <w:proofErr w:type="spellStart"/>
+      <w:r>
+        <w:t>App</w:t>
+      </w:r>
+      <w:proofErr w:type="spellEnd"/>
+      <w:r>
+        <w:t xml:space="preserve"> </w:t>
+      </w:r>
+      <w:proofErr w:type="spellStart"/>
+      <w:r>
+        <w:t>Engine</w:t>
+      </w:r>
+      <w:proofErr w:type="spellEnd"/>
+      <w:r>
+        <w:t xml:space="preserve"> anvender Java, </w:t>
+      </w:r>
+      <w:proofErr w:type="spellStart"/>
+      <w:r>
+        <w:t>Python</w:t>
+      </w:r>
+      <w:proofErr w:type="spellEnd"/>
+      <w:r>
+        <w:t xml:space="preserve"> eller Go. For </w:t>
+      </w:r>
+      <w:proofErr w:type="spellStart"/>
+      <w:r>
+        <w:t>Python</w:t>
+      </w:r>
+      <w:proofErr w:type="spellEnd"/>
+      <w:r>
+        <w:t xml:space="preserve"> skriver </w:t>
+      </w:r>
+      <w:proofErr w:type="spellStart"/>
+      <w:r>
+        <w:t>google</w:t>
+      </w:r>
+      <w:proofErr w:type="spellEnd"/>
+      <w:r>
+        <w:t xml:space="preserve"> følgende:</w:t>
       </w:r>
     </w:p>
     <w:p>
@@ -87,8 +193,44 @@
         <w:rPr>
           <w:lang w:val="en-US"/>
         </w:rPr>
-        <w:t>based on common Java web technology standards, including servlets and WARs, JDO and JPA, java.net, JavaMail and JCache</w:t>
-      </w:r>
+        <w:t xml:space="preserve">based on common Java web technology standards, including </w:t>
+      </w:r>
+      <w:proofErr w:type="spellStart"/>
+      <w:r>
+        <w:rPr>
+          <w:lang w:val="en-US"/>
+        </w:rPr>
+        <w:t>servlets</w:t>
+      </w:r>
+      <w:proofErr w:type="spellEnd"/>
+      <w:r>
+        <w:rPr>
+          <w:lang w:val="en-US"/>
+        </w:rPr>
+        <w:t xml:space="preserve"> and WARs, JDO and JPA, java.net, </w:t>
+      </w:r>
+      <w:proofErr w:type="spellStart"/>
+      <w:r>
+        <w:rPr>
+          <w:lang w:val="en-US"/>
+        </w:rPr>
+        <w:t>JavaMail</w:t>
+      </w:r>
+      <w:proofErr w:type="spellEnd"/>
+      <w:r>
+        <w:rPr>
+          <w:lang w:val="en-US"/>
+        </w:rPr>
+        <w:t xml:space="preserve"> and </w:t>
+      </w:r>
+      <w:proofErr w:type="spellStart"/>
+      <w:r>
+        <w:rPr>
+          <w:lang w:val="en-US"/>
+        </w:rPr>
+        <w:t>JCache</w:t>
+      </w:r>
+      <w:proofErr w:type="spellEnd"/>
     </w:p>
     <w:p>
       <w:pPr>
@@ -108,17 +250,41 @@
         </w:rPr>
         <w:t>a </w:t>
       </w:r>
-      <w:hyperlink r:id="rId5" w:history="1">
-        <w:r>
-          <w:rPr>
-            <w:rFonts w:eastAsia="Times New Roman" w:cs="Arial"/>
-            <w:color w:val="1155CC"/>
-            <w:u w:val="single"/>
-            <w:lang w:val="en-US" w:eastAsia="da-DK"/>
-          </w:rPr>
-          <w:t>plugin for the Eclipse IDE</w:t>
-        </w:r>
-      </w:hyperlink>
+      <w:proofErr w:type="spellStart"/>
+      <w:r>
+        <w:fldChar w:fldCharType="begin"/>
+      </w:r>
+      <w:r>
+        <w:rPr>
+          <w:lang w:val="en-US"/>
+        </w:rPr>
+        <w:instrText>HYPERLINK "https://developers.google.com/appengine/docs/java/tools/eclipse"</w:instrText>
+      </w:r>
+      <w:r>
+        <w:fldChar w:fldCharType="separate"/>
+      </w:r>
+      <w:r>
+        <w:rPr>
+          <w:rFonts w:eastAsia="Times New Roman" w:cs="Arial"/>
+          <w:color w:val="1155CC"/>
+          <w:u w:val="single"/>
+          <w:lang w:val="en-US" w:eastAsia="da-DK"/>
+        </w:rPr>
+        <w:t>plugin</w:t>
+      </w:r>
+      <w:proofErr w:type="spellEnd"/>
+      <w:r>
+        <w:rPr>
+          <w:rFonts w:eastAsia="Times New Roman" w:cs="Arial"/>
+          <w:color w:val="1155CC"/>
+          <w:u w:val="single"/>
+          <w:lang w:val="en-US" w:eastAsia="da-DK"/>
+        </w:rPr>
+        <w:t xml:space="preserve"> for the Eclipse IDE</w:t>
+      </w:r>
+      <w:r>
+        <w:fldChar w:fldCharType="end"/>
+      </w:r>
       <w:r>
         <w:rPr>
           <w:rFonts w:ascii="inherit" w:eastAsia="Times New Roman" w:hAnsi="inherit" w:cs="Arial"/>
@@ -152,8 +318,30 @@
         <w:rPr>
           <w:lang w:val="en-US"/>
         </w:rPr>
-        <w:t>supports other languages that compile to the JVM or use JVM-based interpreters, such as JRuby, JavaScript (Rhino), and Scala</w:t>
-      </w:r>
+        <w:t xml:space="preserve">supports other languages that compile to the JVM or use JVM-based interpreters, such as </w:t>
+      </w:r>
+      <w:proofErr w:type="spellStart"/>
+      <w:r>
+        <w:rPr>
+          <w:lang w:val="en-US"/>
+        </w:rPr>
+        <w:t>JRuby</w:t>
+      </w:r>
+      <w:proofErr w:type="spellEnd"/>
+      <w:r>
+        <w:rPr>
+          <w:lang w:val="en-US"/>
+        </w:rPr>
+        <w:t xml:space="preserve">, JavaScript (Rhino), and </w:t>
+      </w:r>
+      <w:proofErr w:type="spellStart"/>
+      <w:r>
+        <w:rPr>
+          <w:lang w:val="en-US"/>
+        </w:rPr>
+        <w:t>Scala</w:t>
+      </w:r>
+      <w:proofErr w:type="spellEnd"/>
     </w:p>
     <w:p>
       <w:pPr>
@@ -171,72 +359,494 @@
         <w:t xml:space="preserve">Baseret på dette </w:t>
       </w:r>
       <w:r>
-        <w:t xml:space="preserve">skulle det ikke være en større opgave at portere TM12 til Google App Engine – I hvert fald ikke in-memory versionen. Mongodb er ikke Java, og vil derfor ikke kunne eksekvere i Google App Engine. Det er muligt at eksekvere mongodb udenfor google app engine og bare tilgå den derfra. Hvis databasen også skal ind i under Google App Engine skal der anvendes </w:t>
-      </w:r>
-      <w:r>
-        <w:t>App Engine's data repository</w:t>
-      </w:r>
-      <w:r>
-        <w:t xml:space="preserve"> i stedet for mongodb.</w:t>
-      </w:r>
-    </w:p>
-    <w:p>
-      <w:pPr>
-        <w:spacing w:after="0"/>
-      </w:pPr>
-    </w:p>
-    <w:p>
-      <w:pPr>
-        <w:spacing w:after="0"/>
-      </w:pPr>
-      <w:r>
-        <w:t xml:space="preserve">Den bedste måde at finde ud af det på er dog at prøve det. Efter at have downloaded den nødvendige plug-in til Eclipse og oprettet det Hello World projekt forsøgte vi at lægge source og jar filer ind under projektet. Dette gik fint. </w:t>
-      </w:r>
-    </w:p>
-    <w:p>
-      <w:pPr>
-        <w:spacing w:after="0"/>
-      </w:pPr>
-    </w:p>
-    <w:p>
-      <w:pPr>
-        <w:spacing w:after="0"/>
-      </w:pPr>
-      <w:r>
-        <w:t xml:space="preserve">Google App Engine anvender også Jetty, men i vores første forsøg prøvede vi at bibeholde den Jetty.jar fil fra det oprindelige projekt. </w:t>
-      </w:r>
-      <w:r>
-        <w:t xml:space="preserve">Efter at konstatere at current directory er war i stedet for project root og flytte ressourcer derind virkede projektet igen når det eksekveres fra Eclipse. </w:t>
-      </w:r>
-    </w:p>
-    <w:p>
-      <w:pPr>
-        <w:spacing w:after="0"/>
-      </w:pPr>
-    </w:p>
-    <w:p>
-      <w:pPr>
-        <w:spacing w:after="0"/>
-      </w:pPr>
-      <w:r>
-        <w:t xml:space="preserve">Derefter forsøgte vi at deploye det til Google på </w:t>
-      </w:r>
-      <w:hyperlink r:id="rId6" w:history="1">
-        <w:r>
-          <w:rPr>
-            <w:rStyle w:val="Hyperlink"/>
-          </w:rPr>
-          <w:t>http://tm12test.appspot.com</w:t>
-        </w:r>
-      </w:hyperlink>
-      <w:r>
-        <w:t xml:space="preserve">. Naturlig nok så virkede det ikke, da den ikke eksekverer </w:t>
-      </w:r>
-      <w:r>
-        <w:t>JettyServerMain</w:t>
-      </w:r>
-      <w:r>
-        <w:t>, men derimod google default main. Vi rettede projektet til så …</w:t>
+        <w:t xml:space="preserve">skulle det ikke være en større opgave at portere TM12 til </w:t>
+      </w:r>
+      <w:proofErr w:type="spellStart"/>
+      <w:r>
+        <w:t>Google</w:t>
+      </w:r>
+      <w:proofErr w:type="spellEnd"/>
+      <w:r>
+        <w:t xml:space="preserve"> </w:t>
+      </w:r>
+      <w:proofErr w:type="spellStart"/>
+      <w:r>
+        <w:t>App</w:t>
+      </w:r>
+      <w:proofErr w:type="spellEnd"/>
+      <w:r>
+        <w:t xml:space="preserve"> </w:t>
+      </w:r>
+      <w:proofErr w:type="spellStart"/>
+      <w:r>
+        <w:t>Engine</w:t>
+      </w:r>
+      <w:proofErr w:type="spellEnd"/>
+      <w:r>
+        <w:t xml:space="preserve"> – I hvert fald ikke </w:t>
+      </w:r>
+      <w:proofErr w:type="spellStart"/>
+      <w:r>
+        <w:t>in-memory</w:t>
+      </w:r>
+      <w:proofErr w:type="spellEnd"/>
+      <w:r>
+        <w:t xml:space="preserve"> versionen. </w:t>
+      </w:r>
+      <w:proofErr w:type="spellStart"/>
+      <w:r>
+        <w:t>Mongodb</w:t>
+      </w:r>
+      <w:proofErr w:type="spellEnd"/>
+      <w:r>
+        <w:t xml:space="preserve"> er ikke Java, og vil derfor ikke kunne eksekvere i </w:t>
+      </w:r>
+      <w:proofErr w:type="spellStart"/>
+      <w:r>
+        <w:t>Google</w:t>
+      </w:r>
+      <w:proofErr w:type="spellEnd"/>
+      <w:r>
+        <w:t xml:space="preserve"> </w:t>
+      </w:r>
+      <w:proofErr w:type="spellStart"/>
+      <w:r>
+        <w:t>App</w:t>
+      </w:r>
+      <w:proofErr w:type="spellEnd"/>
+      <w:r>
+        <w:t xml:space="preserve"> </w:t>
+      </w:r>
+      <w:proofErr w:type="spellStart"/>
+      <w:r>
+        <w:t>Engine</w:t>
+      </w:r>
+      <w:proofErr w:type="spellEnd"/>
+      <w:r>
+        <w:t xml:space="preserve">. Det er muligt at eksekvere </w:t>
+      </w:r>
+      <w:proofErr w:type="spellStart"/>
+      <w:r>
+        <w:t>mongodb</w:t>
+      </w:r>
+      <w:proofErr w:type="spellEnd"/>
+      <w:r>
+        <w:t xml:space="preserve"> udenfor </w:t>
+      </w:r>
+      <w:proofErr w:type="spellStart"/>
+      <w:r>
+        <w:t>google</w:t>
+      </w:r>
+      <w:proofErr w:type="spellEnd"/>
+      <w:r>
+        <w:t xml:space="preserve"> </w:t>
+      </w:r>
+      <w:proofErr w:type="spellStart"/>
+      <w:r>
+        <w:t>app</w:t>
+      </w:r>
+      <w:proofErr w:type="spellEnd"/>
+      <w:r>
+        <w:t xml:space="preserve"> </w:t>
+      </w:r>
+      <w:proofErr w:type="spellStart"/>
+      <w:r>
+        <w:t>engine</w:t>
+      </w:r>
+      <w:proofErr w:type="spellEnd"/>
+      <w:r>
+        <w:t xml:space="preserve"> og bare tilgå den derfra. Hvis databasen også skal ind i under </w:t>
+      </w:r>
+      <w:proofErr w:type="spellStart"/>
+      <w:r>
+        <w:t>Google</w:t>
+      </w:r>
+      <w:proofErr w:type="spellEnd"/>
+      <w:r>
+        <w:t xml:space="preserve"> </w:t>
+      </w:r>
+      <w:proofErr w:type="spellStart"/>
+      <w:r>
+        <w:t>App</w:t>
+      </w:r>
+      <w:proofErr w:type="spellEnd"/>
+      <w:r>
+        <w:t xml:space="preserve"> </w:t>
+      </w:r>
+      <w:proofErr w:type="spellStart"/>
+      <w:r>
+        <w:t>Engine</w:t>
+      </w:r>
+      <w:proofErr w:type="spellEnd"/>
+      <w:r>
+        <w:t xml:space="preserve"> skal der anvendes </w:t>
+      </w:r>
+      <w:proofErr w:type="spellStart"/>
+      <w:r>
+        <w:t>App</w:t>
+      </w:r>
+      <w:proofErr w:type="spellEnd"/>
+      <w:r>
+        <w:t xml:space="preserve"> </w:t>
+      </w:r>
+      <w:proofErr w:type="spellStart"/>
+      <w:r>
+        <w:t>Engine's</w:t>
+      </w:r>
+      <w:proofErr w:type="spellEnd"/>
+      <w:r>
+        <w:t xml:space="preserve"> data </w:t>
+      </w:r>
+      <w:proofErr w:type="spellStart"/>
+      <w:r>
+        <w:t>repository</w:t>
+      </w:r>
+      <w:proofErr w:type="spellEnd"/>
+      <w:r>
+        <w:t xml:space="preserve"> i stedet for </w:t>
+      </w:r>
+      <w:proofErr w:type="spellStart"/>
+      <w:r>
+        <w:t>mongodb</w:t>
+      </w:r>
+      <w:proofErr w:type="spellEnd"/>
+      <w:r>
+        <w:t>.</w:t>
+      </w:r>
+    </w:p>
+    <w:p>
+      <w:pPr>
+        <w:spacing w:after="0"/>
+      </w:pPr>
+    </w:p>
+    <w:p>
+      <w:pPr>
+        <w:spacing w:after="0"/>
+      </w:pPr>
+      <w:r>
+        <w:t xml:space="preserve">Den bedste måde at finde ud af det på er dog at prøve det. </w:t>
+      </w:r>
+      <w:r>
+        <w:t xml:space="preserve">Først </w:t>
+      </w:r>
+      <w:proofErr w:type="spellStart"/>
+      <w:r>
+        <w:t>deployede</w:t>
+      </w:r>
+      <w:proofErr w:type="spellEnd"/>
+      <w:r>
+        <w:t xml:space="preserve"> vi et </w:t>
+      </w:r>
+      <w:proofErr w:type="spellStart"/>
+      <w:r>
+        <w:t>Hello</w:t>
+      </w:r>
+      <w:proofErr w:type="spellEnd"/>
+      <w:r>
+        <w:t xml:space="preserve"> World projekt</w:t>
+      </w:r>
+      <w:r>
+        <w:t xml:space="preserve"> til </w:t>
+      </w:r>
+      <w:proofErr w:type="spellStart"/>
+      <w:r>
+        <w:t>Google</w:t>
+      </w:r>
+      <w:proofErr w:type="spellEnd"/>
+      <w:r>
+        <w:t xml:space="preserve"> </w:t>
+      </w:r>
+      <w:proofErr w:type="spellStart"/>
+      <w:r>
+        <w:t>App</w:t>
+      </w:r>
+      <w:proofErr w:type="spellEnd"/>
+      <w:r>
+        <w:t xml:space="preserve"> </w:t>
+      </w:r>
+      <w:proofErr w:type="spellStart"/>
+      <w:r>
+        <w:t>Engine</w:t>
+      </w:r>
+      <w:proofErr w:type="spellEnd"/>
+      <w:r>
+        <w:t xml:space="preserve">, og det virkede fint. Vi konstaterede at </w:t>
+      </w:r>
+      <w:proofErr w:type="spellStart"/>
+      <w:r>
+        <w:t>Google</w:t>
+      </w:r>
+      <w:proofErr w:type="spellEnd"/>
+      <w:r>
+        <w:t xml:space="preserve"> </w:t>
+      </w:r>
+      <w:proofErr w:type="spellStart"/>
+      <w:r>
+        <w:t>AppEngine</w:t>
+      </w:r>
+      <w:proofErr w:type="spellEnd"/>
+      <w:r>
+        <w:t xml:space="preserve"> også anvender </w:t>
+      </w:r>
+      <w:proofErr w:type="spellStart"/>
+      <w:r>
+        <w:t>Jetty</w:t>
+      </w:r>
+      <w:proofErr w:type="spellEnd"/>
+      <w:r>
+        <w:t>, så det gør det nemmere.</w:t>
+      </w:r>
+    </w:p>
+    <w:p>
+      <w:pPr>
+        <w:spacing w:after="0"/>
+      </w:pPr>
+    </w:p>
+    <w:p>
+      <w:pPr>
+        <w:spacing w:after="0"/>
+      </w:pPr>
+      <w:proofErr w:type="spellStart"/>
+      <w:r>
+        <w:t>API’et</w:t>
+      </w:r>
+      <w:proofErr w:type="spellEnd"/>
+      <w:r>
+        <w:t xml:space="preserve"> skal dog overholdet, og det kræver et </w:t>
+      </w:r>
+      <w:proofErr w:type="spellStart"/>
+      <w:r>
+        <w:t>entry</w:t>
+      </w:r>
+      <w:proofErr w:type="spellEnd"/>
+      <w:r>
+        <w:t xml:space="preserve"> point modul, ligesom at der skal anvendes </w:t>
+      </w:r>
+      <w:proofErr w:type="spellStart"/>
+      <w:r>
+        <w:t>App</w:t>
+      </w:r>
+      <w:proofErr w:type="spellEnd"/>
+      <w:r>
+        <w:t xml:space="preserve"> </w:t>
+      </w:r>
+      <w:proofErr w:type="spellStart"/>
+      <w:r>
+        <w:t>Engine's</w:t>
+      </w:r>
+      <w:proofErr w:type="spellEnd"/>
+      <w:r>
+        <w:t xml:space="preserve"> data </w:t>
+      </w:r>
+      <w:proofErr w:type="spellStart"/>
+      <w:r>
+        <w:t>repository</w:t>
+      </w:r>
+      <w:proofErr w:type="spellEnd"/>
+      <w:r>
+        <w:t xml:space="preserve"> – dette vil dog ”bare” være en endnu et </w:t>
+      </w:r>
+      <w:proofErr w:type="spellStart"/>
+      <w:r>
+        <w:t>persisteringsmodul</w:t>
+      </w:r>
+      <w:proofErr w:type="spellEnd"/>
+      <w:r>
+        <w:t xml:space="preserve"> på linje med </w:t>
+      </w:r>
+      <w:proofErr w:type="spellStart"/>
+      <w:r>
+        <w:t>in-memory</w:t>
+      </w:r>
+      <w:proofErr w:type="spellEnd"/>
+      <w:r>
+        <w:t xml:space="preserve"> og </w:t>
+      </w:r>
+      <w:proofErr w:type="spellStart"/>
+      <w:r>
+        <w:t>mongodb</w:t>
+      </w:r>
+      <w:proofErr w:type="spellEnd"/>
+      <w:r>
+        <w:t xml:space="preserve">. Endelig skal </w:t>
+      </w:r>
+      <w:proofErr w:type="spellStart"/>
+      <w:r>
+        <w:t>resources</w:t>
+      </w:r>
+      <w:proofErr w:type="spellEnd"/>
+      <w:r>
+        <w:t xml:space="preserve"> filerne lægges ind under </w:t>
+      </w:r>
+      <w:proofErr w:type="spellStart"/>
+      <w:r>
+        <w:t>web.xml</w:t>
+      </w:r>
+      <w:proofErr w:type="spellEnd"/>
+      <w:r>
+        <w:t xml:space="preserve">, som er </w:t>
+      </w:r>
+      <w:proofErr w:type="spellStart"/>
+      <w:r>
+        <w:t>Googles</w:t>
+      </w:r>
+      <w:proofErr w:type="spellEnd"/>
+      <w:r>
+        <w:t xml:space="preserve"> </w:t>
+      </w:r>
+      <w:proofErr w:type="spellStart"/>
+      <w:r>
+        <w:t>konfigurationsfil</w:t>
+      </w:r>
+      <w:proofErr w:type="spellEnd"/>
+      <w:r>
+        <w:t>.</w:t>
+      </w:r>
+    </w:p>
+    <w:p>
+      <w:pPr>
+        <w:spacing w:after="0"/>
+      </w:pPr>
+    </w:p>
+    <w:p>
+      <w:pPr>
+        <w:spacing w:after="0"/>
+      </w:pPr>
+      <w:r>
+        <w:t xml:space="preserve">For sjov prøvede vi at lægge </w:t>
+      </w:r>
+      <w:proofErr w:type="spellStart"/>
+      <w:r>
+        <w:t>source</w:t>
+      </w:r>
+      <w:proofErr w:type="spellEnd"/>
+      <w:r>
+        <w:t xml:space="preserve"> koden ind under vores </w:t>
+      </w:r>
+      <w:proofErr w:type="spellStart"/>
+      <w:r>
+        <w:t>Hello</w:t>
+      </w:r>
+      <w:proofErr w:type="spellEnd"/>
+      <w:r>
+        <w:t xml:space="preserve"> World projekt, og det kan </w:t>
+      </w:r>
+      <w:proofErr w:type="spellStart"/>
+      <w:r>
+        <w:t>compile</w:t>
+      </w:r>
+      <w:proofErr w:type="spellEnd"/>
+      <w:r>
+        <w:t xml:space="preserve"> og eksekvere uden problemer på </w:t>
+      </w:r>
+      <w:proofErr w:type="spellStart"/>
+      <w:r>
+        <w:t>localhost</w:t>
+      </w:r>
+      <w:proofErr w:type="spellEnd"/>
+      <w:r>
+        <w:t xml:space="preserve"> (uden </w:t>
+      </w:r>
+      <w:proofErr w:type="spellStart"/>
+      <w:r>
+        <w:t>jetty.jar</w:t>
+      </w:r>
+      <w:proofErr w:type="spellEnd"/>
+      <w:r>
+        <w:t xml:space="preserve"> og </w:t>
+      </w:r>
+      <w:proofErr w:type="spellStart"/>
+      <w:r>
+        <w:t>jetty-util.jar</w:t>
+      </w:r>
+      <w:proofErr w:type="spellEnd"/>
+      <w:r>
+        <w:t xml:space="preserve">, da de er med i </w:t>
+      </w:r>
+      <w:proofErr w:type="spellStart"/>
+      <w:r>
+        <w:t>Google</w:t>
+      </w:r>
+      <w:proofErr w:type="spellEnd"/>
+      <w:r>
+        <w:t xml:space="preserve"> </w:t>
+      </w:r>
+      <w:proofErr w:type="spellStart"/>
+      <w:r>
+        <w:t>API’et</w:t>
+      </w:r>
+      <w:proofErr w:type="spellEnd"/>
+      <w:r>
+        <w:t xml:space="preserve">), hvis man ændre </w:t>
+      </w:r>
+      <w:proofErr w:type="spellStart"/>
+      <w:r>
+        <w:t>entry</w:t>
+      </w:r>
+      <w:proofErr w:type="spellEnd"/>
+      <w:r>
+        <w:t xml:space="preserve"> point. Dette er dog ikke muligt i en </w:t>
+      </w:r>
+      <w:proofErr w:type="spellStart"/>
+      <w:r>
+        <w:t>deployet</w:t>
+      </w:r>
+      <w:proofErr w:type="spellEnd"/>
+      <w:r>
+        <w:t xml:space="preserve"> version, der skal </w:t>
+      </w:r>
+      <w:proofErr w:type="spellStart"/>
+      <w:r>
+        <w:t>entry</w:t>
+      </w:r>
+      <w:proofErr w:type="spellEnd"/>
+      <w:r>
+        <w:t xml:space="preserve"> point være korrekt. </w:t>
+      </w:r>
+    </w:p>
+    <w:p>
+      <w:pPr>
+        <w:spacing w:after="0"/>
+      </w:pPr>
+    </w:p>
+    <w:p>
+      <w:pPr>
+        <w:spacing w:after="0"/>
+      </w:pPr>
+      <w:r>
+        <w:t xml:space="preserve">Et forsigtigt estimat vil være at en der kender både TM12 og </w:t>
+      </w:r>
+      <w:proofErr w:type="spellStart"/>
+      <w:r>
+        <w:t>Google</w:t>
+      </w:r>
+      <w:proofErr w:type="spellEnd"/>
+      <w:r>
+        <w:t xml:space="preserve"> </w:t>
+      </w:r>
+      <w:proofErr w:type="spellStart"/>
+      <w:r>
+        <w:t>App</w:t>
+      </w:r>
+      <w:proofErr w:type="spellEnd"/>
+      <w:r>
+        <w:t xml:space="preserve"> </w:t>
+      </w:r>
+      <w:proofErr w:type="spellStart"/>
+      <w:r>
+        <w:t>Engine</w:t>
+      </w:r>
+      <w:proofErr w:type="spellEnd"/>
+      <w:r>
+        <w:t xml:space="preserve"> API vil kunne gøre det på et par timer til den første </w:t>
+      </w:r>
+      <w:proofErr w:type="spellStart"/>
+      <w:r>
+        <w:t>hul-igennem</w:t>
+      </w:r>
+      <w:proofErr w:type="spellEnd"/>
+      <w:r>
+        <w:t xml:space="preserve"> test, og derefter måske 3-4 timer til oprydning. </w:t>
       </w:r>
     </w:p>
     <w:p>
@@ -262,6 +872,95 @@
 <file path=word/numbering.xml><?xml version="1.0" encoding="utf-8"?>
 <w:numbering xmlns:ve="http://schemas.openxmlformats.org/markup-compatibility/2006" xmlns:o="urn:schemas-microsoft-com:office:office" xmlns:r="http://schemas.openxmlformats.org/officeDocument/2006/relationships" xmlns:m="http://schemas.openxmlformats.org/officeDocument/2006/math" xmlns:v="urn:schemas-microsoft-com:vml" xmlns:wp="http://schemas.openxmlformats.org/drawingml/2006/wordprocessingDrawing" xmlns:w10="urn:schemas-microsoft-com:office:word" xmlns:w="http://schemas.openxmlformats.org/wordprocessingml/2006/main" xmlns:wne="http://schemas.microsoft.com/office/word/2006/wordml">
   <w:abstractNum w:abstractNumId="0">
+    <w:nsid w:val="14397E0B"/>
+    <w:multiLevelType w:val="hybridMultilevel"/>
+    <w:tmpl w:val="4F609AE4"/>
+    <w:lvl w:ilvl="0" w:tplc="0406000F">
+      <w:start w:val="1"/>
+      <w:numFmt w:val="decimal"/>
+      <w:lvlText w:val="%1."/>
+      <w:lvlJc w:val="left"/>
+      <w:pPr>
+        <w:ind w:left="720" w:hanging="360"/>
+      </w:pPr>
+      <w:rPr>
+        <w:rFonts w:hint="default"/>
+      </w:rPr>
+    </w:lvl>
+    <w:lvl w:ilvl="1" w:tplc="04060019" w:tentative="1">
+      <w:start w:val="1"/>
+      <w:numFmt w:val="lowerLetter"/>
+      <w:lvlText w:val="%2."/>
+      <w:lvlJc w:val="left"/>
+      <w:pPr>
+        <w:ind w:left="1440" w:hanging="360"/>
+      </w:pPr>
+    </w:lvl>
+    <w:lvl w:ilvl="2" w:tplc="0406001B" w:tentative="1">
+      <w:start w:val="1"/>
+      <w:numFmt w:val="lowerRoman"/>
+      <w:lvlText w:val="%3."/>
+      <w:lvlJc w:val="right"/>
+      <w:pPr>
+        <w:ind w:left="2160" w:hanging="180"/>
+      </w:pPr>
+    </w:lvl>
+    <w:lvl w:ilvl="3" w:tplc="0406000F" w:tentative="1">
+      <w:start w:val="1"/>
+      <w:numFmt w:val="decimal"/>
+      <w:lvlText w:val="%4."/>
+      <w:lvlJc w:val="left"/>
+      <w:pPr>
+        <w:ind w:left="2880" w:hanging="360"/>
+      </w:pPr>
+    </w:lvl>
+    <w:lvl w:ilvl="4" w:tplc="04060019" w:tentative="1">
+      <w:start w:val="1"/>
+      <w:numFmt w:val="lowerLetter"/>
+      <w:lvlText w:val="%5."/>
+      <w:lvlJc w:val="left"/>
+      <w:pPr>
+        <w:ind w:left="3600" w:hanging="360"/>
+      </w:pPr>
+    </w:lvl>
+    <w:lvl w:ilvl="5" w:tplc="0406001B" w:tentative="1">
+      <w:start w:val="1"/>
+      <w:numFmt w:val="lowerRoman"/>
+      <w:lvlText w:val="%6."/>
+      <w:lvlJc w:val="right"/>
+      <w:pPr>
+        <w:ind w:left="4320" w:hanging="180"/>
+      </w:pPr>
+    </w:lvl>
+    <w:lvl w:ilvl="6" w:tplc="0406000F" w:tentative="1">
+      <w:start w:val="1"/>
+      <w:numFmt w:val="decimal"/>
+      <w:lvlText w:val="%7."/>
+      <w:lvlJc w:val="left"/>
+      <w:pPr>
+        <w:ind w:left="5040" w:hanging="360"/>
+      </w:pPr>
+    </w:lvl>
+    <w:lvl w:ilvl="7" w:tplc="04060019" w:tentative="1">
+      <w:start w:val="1"/>
+      <w:numFmt w:val="lowerLetter"/>
+      <w:lvlText w:val="%8."/>
+      <w:lvlJc w:val="left"/>
+      <w:pPr>
+        <w:ind w:left="5760" w:hanging="360"/>
+      </w:pPr>
+    </w:lvl>
+    <w:lvl w:ilvl="8" w:tplc="0406001B" w:tentative="1">
+      <w:start w:val="1"/>
+      <w:numFmt w:val="lowerRoman"/>
+      <w:lvlText w:val="%9."/>
+      <w:lvlJc w:val="right"/>
+      <w:pPr>
+        <w:ind w:left="6480" w:hanging="180"/>
+      </w:pPr>
+    </w:lvl>
+  </w:abstractNum>
+  <w:abstractNum w:abstractNumId="1">
     <w:nsid w:val="14844C05"/>
     <w:multiLevelType w:val="multilevel"/>
     <w:tmpl w:val="D3446E8A"/>
@@ -411,6 +1110,9 @@
     </w:lvl>
   </w:abstractNum>
   <w:num w:numId="1">
+    <w:abstractNumId w:val="1"/>
+  </w:num>
+  <w:num w:numId="2">
     <w:abstractNumId w:val="0"/>
   </w:num>
 </w:numbering>

</xml_diff>